<commit_message>
Finito... Só falta organizar as cenas para o relatório :+1:
Basta ler o "Para Relatorio" para perceber o que falta tirar de inputs e
outputs do programa
</commit_message>
<xml_diff>
--- a/Trabalho 2/PVF/Para Relatório.docx
+++ b/Trabalho 2/PVF/Para Relatório.docx
@@ -2653,43 +2653,7 @@
             <w:sz w:val="22"/>
             <w:szCs w:val="22"/>
           </w:rPr>
-          <m:t xml:space="preserve">-y1 </m:t>
-        </m:r>
-        <m:r>
-          <w:rPr>
-            <w:rFonts w:ascii="Cambria Math" w:hAnsi="Cambria Math"/>
-            <w:color w:val="auto"/>
-            <w:sz w:val="22"/>
-            <w:szCs w:val="22"/>
-          </w:rPr>
-          <m:t>–</m:t>
-        </m:r>
-        <m:r>
-          <w:rPr>
-            <w:rFonts w:ascii="Cambria Math" w:hAnsi="Cambria Math"/>
-            <w:color w:val="auto"/>
-            <w:sz w:val="22"/>
-            <w:szCs w:val="22"/>
-          </w:rPr>
-          <m:t xml:space="preserve"> y2 </m:t>
-        </m:r>
-        <m:r>
-          <w:rPr>
-            <w:rFonts w:ascii="Cambria Math" w:hAnsi="Cambria Math"/>
-            <w:color w:val="auto"/>
-            <w:sz w:val="22"/>
-            <w:szCs w:val="22"/>
-          </w:rPr>
-          <m:t>–</m:t>
-        </m:r>
-        <m:r>
-          <w:rPr>
-            <w:rFonts w:ascii="Cambria Math" w:hAnsi="Cambria Math"/>
-            <w:color w:val="auto"/>
-            <w:sz w:val="22"/>
-            <w:szCs w:val="22"/>
-          </w:rPr>
-          <m:t xml:space="preserve"> y7 &lt;=0</m:t>
+          <m:t>-y1 – y2 – y7 &lt;=0</m:t>
         </m:r>
       </m:oMath>
     </w:p>
@@ -2716,25 +2680,7 @@
             <w:sz w:val="22"/>
             <w:szCs w:val="22"/>
           </w:rPr>
-          <m:t xml:space="preserve">y1 - y3 </m:t>
-        </m:r>
-        <m:r>
-          <w:rPr>
-            <w:rFonts w:ascii="Cambria Math" w:hAnsi="Cambria Math"/>
-            <w:color w:val="auto"/>
-            <w:sz w:val="22"/>
-            <w:szCs w:val="22"/>
-          </w:rPr>
-          <m:t>≤</m:t>
-        </m:r>
-        <m:r>
-          <w:rPr>
-            <w:rFonts w:ascii="Cambria Math" w:hAnsi="Cambria Math"/>
-            <w:color w:val="auto"/>
-            <w:sz w:val="22"/>
-            <w:szCs w:val="22"/>
-          </w:rPr>
-          <m:t>0</m:t>
+          <m:t>y1 - y3 ≤0</m:t>
         </m:r>
       </m:oMath>
     </w:p>
@@ -2761,25 +2707,7 @@
             <w:sz w:val="22"/>
             <w:szCs w:val="22"/>
           </w:rPr>
-          <m:t xml:space="preserve">y2 + y3 + y4 - y5 </m:t>
-        </m:r>
-        <m:r>
-          <w:rPr>
-            <w:rFonts w:ascii="Cambria Math" w:hAnsi="Cambria Math"/>
-            <w:color w:val="auto"/>
-            <w:sz w:val="22"/>
-            <w:szCs w:val="22"/>
-          </w:rPr>
-          <m:t>≤</m:t>
-        </m:r>
-        <m:r>
-          <w:rPr>
-            <w:rFonts w:ascii="Cambria Math" w:hAnsi="Cambria Math"/>
-            <w:color w:val="auto"/>
-            <w:sz w:val="22"/>
-            <w:szCs w:val="22"/>
-          </w:rPr>
-          <m:t>0</m:t>
+          <m:t>y2 + y3 + y4 - y5 ≤0</m:t>
         </m:r>
       </m:oMath>
     </w:p>
@@ -2806,25 +2734,7 @@
             <w:sz w:val="22"/>
             <w:szCs w:val="22"/>
           </w:rPr>
-          <m:t xml:space="preserve">y5 + y6 - y16 </m:t>
-        </m:r>
-        <m:r>
-          <w:rPr>
-            <w:rFonts w:ascii="Cambria Math" w:hAnsi="Cambria Math"/>
-            <w:color w:val="auto"/>
-            <w:sz w:val="22"/>
-            <w:szCs w:val="22"/>
-          </w:rPr>
-          <m:t>≤</m:t>
-        </m:r>
-        <m:r>
-          <w:rPr>
-            <w:rFonts w:ascii="Cambria Math" w:hAnsi="Cambria Math"/>
-            <w:color w:val="auto"/>
-            <w:sz w:val="22"/>
-            <w:szCs w:val="22"/>
-          </w:rPr>
-          <m:t>0</m:t>
+          <m:t>y5 + y6 - y16 ≤0</m:t>
         </m:r>
       </m:oMath>
     </w:p>
@@ -2851,25 +2761,7 @@
             <w:sz w:val="22"/>
             <w:szCs w:val="22"/>
           </w:rPr>
-          <m:t xml:space="preserve">-y6 + y7 + y8 + y9 - y17 </m:t>
-        </m:r>
-        <m:r>
-          <w:rPr>
-            <w:rFonts w:ascii="Cambria Math" w:hAnsi="Cambria Math"/>
-            <w:color w:val="auto"/>
-            <w:sz w:val="22"/>
-            <w:szCs w:val="22"/>
-          </w:rPr>
-          <m:t>≤</m:t>
-        </m:r>
-        <m:r>
-          <w:rPr>
-            <w:rFonts w:ascii="Cambria Math" w:hAnsi="Cambria Math"/>
-            <w:color w:val="auto"/>
-            <w:sz w:val="22"/>
-            <w:szCs w:val="22"/>
-          </w:rPr>
-          <m:t>0</m:t>
+          <m:t>-y6 + y7 + y8 + y9 - y17 ≤0</m:t>
         </m:r>
       </m:oMath>
     </w:p>
@@ -2896,25 +2788,7 @@
             <w:sz w:val="22"/>
             <w:szCs w:val="22"/>
           </w:rPr>
-          <m:t xml:space="preserve">-y10 - y14 </m:t>
-        </m:r>
-        <m:r>
-          <w:rPr>
-            <w:rFonts w:ascii="Cambria Math" w:hAnsi="Cambria Math"/>
-            <w:color w:val="auto"/>
-            <w:sz w:val="22"/>
-            <w:szCs w:val="22"/>
-          </w:rPr>
-          <m:t>≤</m:t>
-        </m:r>
-        <m:r>
-          <w:rPr>
-            <w:rFonts w:ascii="Cambria Math" w:hAnsi="Cambria Math"/>
-            <w:color w:val="auto"/>
-            <w:sz w:val="22"/>
-            <w:szCs w:val="22"/>
-          </w:rPr>
-          <m:t>0</m:t>
+          <m:t>-y10 - y14 ≤0</m:t>
         </m:r>
       </m:oMath>
     </w:p>
@@ -2941,25 +2815,7 @@
             <w:sz w:val="22"/>
             <w:szCs w:val="22"/>
           </w:rPr>
-          <m:t xml:space="preserve">-y4 - y8 + y10 - y11 </m:t>
-        </m:r>
-        <m:r>
-          <w:rPr>
-            <w:rFonts w:ascii="Cambria Math" w:hAnsi="Cambria Math"/>
-            <w:color w:val="auto"/>
-            <w:sz w:val="22"/>
-            <w:szCs w:val="22"/>
-          </w:rPr>
-          <m:t>≤</m:t>
-        </m:r>
-        <m:r>
-          <w:rPr>
-            <w:rFonts w:ascii="Cambria Math" w:hAnsi="Cambria Math"/>
-            <w:color w:val="auto"/>
-            <w:sz w:val="22"/>
-            <w:szCs w:val="22"/>
-          </w:rPr>
-          <m:t xml:space="preserve"> 0</m:t>
+          <m:t>-y4 - y8 + y10 - y11 ≤ 0</m:t>
         </m:r>
       </m:oMath>
     </w:p>
@@ -2986,25 +2842,7 @@
             <w:sz w:val="22"/>
             <w:szCs w:val="22"/>
           </w:rPr>
-          <m:t xml:space="preserve">y11 + y12 + y13 - y18 </m:t>
-        </m:r>
-        <m:r>
-          <w:rPr>
-            <w:rFonts w:ascii="Cambria Math" w:hAnsi="Cambria Math"/>
-            <w:color w:val="auto"/>
-            <w:sz w:val="22"/>
-            <w:szCs w:val="22"/>
-          </w:rPr>
-          <m:t>≤</m:t>
-        </m:r>
-        <m:r>
-          <w:rPr>
-            <w:rFonts w:ascii="Cambria Math" w:hAnsi="Cambria Math"/>
-            <w:color w:val="auto"/>
-            <w:sz w:val="22"/>
-            <w:szCs w:val="22"/>
-          </w:rPr>
-          <m:t>0</m:t>
+          <m:t>y11 + y12 + y13 - y18 ≤0</m:t>
         </m:r>
       </m:oMath>
     </w:p>
@@ -3031,25 +2869,7 @@
             <w:sz w:val="22"/>
             <w:szCs w:val="22"/>
           </w:rPr>
-          <m:t xml:space="preserve">-y9 - y12 + y14 - y15 </m:t>
-        </m:r>
-        <m:r>
-          <w:rPr>
-            <w:rFonts w:ascii="Cambria Math" w:hAnsi="Cambria Math"/>
-            <w:color w:val="auto"/>
-            <w:sz w:val="22"/>
-            <w:szCs w:val="22"/>
-          </w:rPr>
-          <m:t>≤</m:t>
-        </m:r>
-        <m:r>
-          <w:rPr>
-            <w:rFonts w:ascii="Cambria Math" w:hAnsi="Cambria Math"/>
-            <w:color w:val="auto"/>
-            <w:sz w:val="22"/>
-            <w:szCs w:val="22"/>
-          </w:rPr>
-          <m:t>0</m:t>
+          <m:t>-y9 - y12 + y14 - y15 ≤0</m:t>
         </m:r>
       </m:oMath>
     </w:p>
@@ -3077,25 +2897,7 @@
             <w:szCs w:val="22"/>
           </w:rPr>
           <w:lastRenderedPageBreak/>
-          <m:t xml:space="preserve">-y13 + y15 </m:t>
-        </m:r>
-        <m:r>
-          <w:rPr>
-            <w:rFonts w:ascii="Cambria Math" w:hAnsi="Cambria Math"/>
-            <w:color w:val="auto"/>
-            <w:sz w:val="22"/>
-            <w:szCs w:val="22"/>
-          </w:rPr>
-          <m:t>≤</m:t>
-        </m:r>
-        <m:r>
-          <w:rPr>
-            <w:rFonts w:ascii="Cambria Math" w:hAnsi="Cambria Math"/>
-            <w:color w:val="auto"/>
-            <w:sz w:val="22"/>
-            <w:szCs w:val="22"/>
-          </w:rPr>
-          <m:t>0</m:t>
+          <m:t>-y13 + y15 ≤0</m:t>
         </m:r>
       </m:oMath>
     </w:p>
@@ -3273,8 +3075,1304 @@
         </w:rPr>
         <w:t>1.</w:t>
       </w:r>
+    </w:p>
+    <w:p>
+      <w:pPr>
+        <w:pStyle w:val="Default"/>
+        <w:rPr>
+          <w:sz w:val="23"/>
+          <w:szCs w:val="23"/>
+        </w:rPr>
+      </w:pPr>
+      <w:r>
+        <w:rPr>
+          <w:sz w:val="23"/>
+          <w:szCs w:val="23"/>
+        </w:rPr>
+        <w:t>A atividade 1 pode</w:t>
+      </w:r>
+      <w:r>
+        <w:rPr>
+          <w:sz w:val="23"/>
+          <w:szCs w:val="23"/>
+        </w:rPr>
+        <w:t xml:space="preserve"> ter início com o tempo de</w:t>
+      </w:r>
+      <w:r>
+        <w:rPr>
+          <w:sz w:val="23"/>
+          <w:szCs w:val="23"/>
+        </w:rPr>
+        <w:t xml:space="preserve"> 14 U.T., porque a atividade 2 tem como precedências a própria atividade 1 e a atividade 4, e para que a atividade 2 respeite as precedências </w:t>
+      </w:r>
+      <w:r>
+        <w:rPr>
+          <w:sz w:val="23"/>
+          <w:szCs w:val="23"/>
+        </w:rPr>
+        <w:t xml:space="preserve">da atividade 4, este só pode iniciar no instante de tempo de 20 U.T. (soma dos tempos das precedências de 4 e do próprio 4). Como a atividade 1 tem uma duração de 6 U.T., este deve </w:t>
+      </w:r>
+      <w:proofErr w:type="spellStart"/>
+      <w:r>
+        <w:rPr>
+          <w:sz w:val="23"/>
+          <w:szCs w:val="23"/>
+        </w:rPr>
+        <w:t>inicar</w:t>
+      </w:r>
+      <w:proofErr w:type="spellEnd"/>
+      <w:r>
+        <w:rPr>
+          <w:sz w:val="23"/>
+          <w:szCs w:val="23"/>
+        </w:rPr>
+        <w:t xml:space="preserve"> pelo menos nas 14 U.T. para que respeite a filosofia do </w:t>
+      </w:r>
+      <w:proofErr w:type="spellStart"/>
+      <w:r>
+        <w:rPr>
+          <w:sz w:val="23"/>
+          <w:szCs w:val="23"/>
+        </w:rPr>
+        <w:t>just</w:t>
+      </w:r>
+      <w:proofErr w:type="spellEnd"/>
+      <w:r>
+        <w:rPr>
+          <w:sz w:val="23"/>
+          <w:szCs w:val="23"/>
+        </w:rPr>
+        <w:t>-</w:t>
+      </w:r>
+      <w:proofErr w:type="spellStart"/>
+      <w:r>
+        <w:rPr>
+          <w:sz w:val="23"/>
+          <w:szCs w:val="23"/>
+        </w:rPr>
+        <w:t>in-time</w:t>
+      </w:r>
+      <w:proofErr w:type="spellEnd"/>
+      <w:r>
+        <w:rPr>
+          <w:sz w:val="23"/>
+          <w:szCs w:val="23"/>
+        </w:rPr>
+        <w:t xml:space="preserve"> aplicada na atividade 2 (20 - 6 = 14).</w:t>
+      </w:r>
+    </w:p>
+    <w:p>
+      <w:pPr>
+        <w:pStyle w:val="Default"/>
+        <w:rPr>
+          <w:sz w:val="23"/>
+          <w:szCs w:val="23"/>
+        </w:rPr>
+      </w:pPr>
+    </w:p>
+    <w:p>
+      <w:pPr>
+        <w:pStyle w:val="Default"/>
+        <w:rPr>
+          <w:sz w:val="23"/>
+          <w:szCs w:val="23"/>
+        </w:rPr>
+      </w:pPr>
+      <w:r>
+        <w:rPr>
+          <w:sz w:val="23"/>
+          <w:szCs w:val="23"/>
+        </w:rPr>
+        <w:t>2.</w:t>
+      </w:r>
+    </w:p>
+    <w:p>
+      <w:pPr>
+        <w:pStyle w:val="Default"/>
+        <w:rPr>
+          <w:sz w:val="23"/>
+          <w:szCs w:val="23"/>
+        </w:rPr>
+      </w:pPr>
+      <w:r>
+        <w:rPr>
+          <w:sz w:val="23"/>
+          <w:szCs w:val="23"/>
+        </w:rPr>
+        <w:t>Escolh</w:t>
+      </w:r>
+      <w:r>
+        <w:rPr>
+          <w:sz w:val="23"/>
+          <w:szCs w:val="23"/>
+        </w:rPr>
+        <w:t>ido o par de atividades 7 e 5</w:t>
+      </w:r>
+      <w:r>
+        <w:rPr>
+          <w:sz w:val="23"/>
+          <w:szCs w:val="23"/>
+        </w:rPr>
+        <w:t xml:space="preserve"> da nossa rede (</w:t>
+      </w:r>
+      <w:r>
+        <w:rPr>
+          <w:sz w:val="23"/>
+          <w:szCs w:val="23"/>
+        </w:rPr>
+        <w:t>não adaptada para o relax</w:t>
+      </w:r>
+      <w:r>
+        <w:rPr>
+          <w:sz w:val="23"/>
+          <w:szCs w:val="23"/>
+        </w:rPr>
+        <w:t>)</w:t>
+      </w:r>
+      <w:r>
+        <w:rPr>
+          <w:sz w:val="23"/>
+          <w:szCs w:val="23"/>
+        </w:rPr>
+        <w:t xml:space="preserve"> e aplicando a filosofia </w:t>
+      </w:r>
+      <w:proofErr w:type="spellStart"/>
+      <w:r>
+        <w:rPr>
+          <w:sz w:val="23"/>
+          <w:szCs w:val="23"/>
+        </w:rPr>
+        <w:t>just</w:t>
+      </w:r>
+      <w:proofErr w:type="spellEnd"/>
+      <w:r>
+        <w:rPr>
+          <w:sz w:val="23"/>
+          <w:szCs w:val="23"/>
+        </w:rPr>
+        <w:t>-</w:t>
+      </w:r>
+      <w:proofErr w:type="spellStart"/>
+      <w:r>
+        <w:rPr>
+          <w:sz w:val="23"/>
+          <w:szCs w:val="23"/>
+        </w:rPr>
+        <w:t>in-time</w:t>
+      </w:r>
+      <w:proofErr w:type="spellEnd"/>
+      <w:r>
+        <w:rPr>
+          <w:sz w:val="23"/>
+          <w:szCs w:val="23"/>
+        </w:rPr>
+        <w:t>, removemos e adicionamos as seguintes restrições:</w:t>
+      </w:r>
+    </w:p>
+    <w:p>
+      <w:pPr>
+        <w:pStyle w:val="Default"/>
+        <w:rPr>
+          <w:sz w:val="23"/>
+          <w:szCs w:val="23"/>
+        </w:rPr>
+      </w:pPr>
+    </w:p>
+    <w:p>
+      <w:pPr>
+        <w:pStyle w:val="Default"/>
+        <w:rPr>
+          <w:sz w:val="23"/>
+          <w:szCs w:val="23"/>
+        </w:rPr>
+      </w:pPr>
+      <w:r>
+        <w:rPr>
+          <w:sz w:val="23"/>
+          <w:szCs w:val="23"/>
+        </w:rPr>
+        <w:t>Removido</w:t>
+      </w:r>
+      <w:r>
+        <w:rPr>
+          <w:sz w:val="23"/>
+          <w:szCs w:val="23"/>
+        </w:rPr>
+        <w:t>:</w:t>
+      </w:r>
+    </w:p>
+    <w:p>
+      <w:pPr>
+        <w:pStyle w:val="Default"/>
+        <w:ind w:left="1416" w:firstLine="708"/>
+        <w:rPr>
+          <w:sz w:val="23"/>
+          <w:szCs w:val="23"/>
+        </w:rPr>
+      </w:pPr>
+      <m:oMathPara>
+        <m:oMathParaPr>
+          <m:jc m:val="left"/>
+        </m:oMathParaPr>
+        <m:oMath>
+          <m:r>
+            <w:rPr>
+              <w:rFonts w:ascii="Cambria Math" w:hAnsi="Cambria Math"/>
+              <w:sz w:val="23"/>
+              <w:szCs w:val="23"/>
+            </w:rPr>
+            <m:t>t5 &gt;= t7 + 6;</m:t>
+          </m:r>
+        </m:oMath>
+      </m:oMathPara>
+    </w:p>
+    <w:p>
+      <w:pPr>
+        <w:pStyle w:val="Default"/>
+        <w:rPr>
+          <w:sz w:val="23"/>
+          <w:szCs w:val="23"/>
+        </w:rPr>
+      </w:pPr>
+    </w:p>
+    <w:p>
+      <w:pPr>
+        <w:pStyle w:val="Default"/>
+        <w:rPr>
+          <w:rFonts w:eastAsiaTheme="minorEastAsia"/>
+          <w:sz w:val="23"/>
+          <w:szCs w:val="23"/>
+        </w:rPr>
+      </w:pPr>
+      <w:r>
+        <w:rPr>
+          <w:sz w:val="23"/>
+          <w:szCs w:val="23"/>
+        </w:rPr>
+        <w:t>Adicionado:</w:t>
+      </w:r>
+      <w:r>
+        <w:rPr>
+          <w:sz w:val="23"/>
+          <w:szCs w:val="23"/>
+        </w:rPr>
+        <w:tab/>
+      </w:r>
+    </w:p>
+    <w:p>
+      <w:pPr>
+        <w:pStyle w:val="Default"/>
+        <w:ind w:left="1416" w:firstLine="708"/>
+        <w:rPr>
+          <w:sz w:val="23"/>
+          <w:szCs w:val="23"/>
+        </w:rPr>
+      </w:pPr>
+      <m:oMathPara>
+        <m:oMathParaPr>
+          <m:jc m:val="left"/>
+        </m:oMathParaPr>
+        <m:oMath>
+          <m:r>
+            <w:rPr>
+              <w:rFonts w:ascii="Cambria Math" w:hAnsi="Cambria Math"/>
+              <w:sz w:val="23"/>
+              <w:szCs w:val="23"/>
+            </w:rPr>
+            <m:t>t</m:t>
+          </m:r>
+          <m:r>
+            <w:rPr>
+              <w:rFonts w:ascii="Cambria Math" w:hAnsi="Cambria Math"/>
+              <w:sz w:val="23"/>
+              <w:szCs w:val="23"/>
+            </w:rPr>
+            <m:t>5&lt;</m:t>
+          </m:r>
+          <m:r>
+            <w:rPr>
+              <w:rFonts w:ascii="Cambria Math" w:hAnsi="Cambria Math"/>
+              <w:sz w:val="23"/>
+              <w:szCs w:val="23"/>
+            </w:rPr>
+            <m:t>= t7 + 6</m:t>
+          </m:r>
+          <m:r>
+            <w:rPr>
+              <w:rFonts w:ascii="Cambria Math" w:hAnsi="Cambria Math"/>
+              <w:sz w:val="23"/>
+              <w:szCs w:val="23"/>
+            </w:rPr>
+            <m:t>;</m:t>
+          </m:r>
+        </m:oMath>
+      </m:oMathPara>
+    </w:p>
+    <w:p>
+      <w:pPr>
+        <w:pStyle w:val="Default"/>
+        <w:rPr>
+          <w:sz w:val="23"/>
+          <w:szCs w:val="23"/>
+        </w:rPr>
+      </w:pPr>
+    </w:p>
+    <w:p>
+      <w:pPr>
+        <w:pStyle w:val="Default"/>
+        <w:rPr>
+          <w:sz w:val="23"/>
+          <w:szCs w:val="23"/>
+        </w:rPr>
+      </w:pPr>
+      <w:r>
+        <w:rPr>
+          <w:sz w:val="23"/>
+          <w:szCs w:val="23"/>
+        </w:rPr>
+        <w:t>Resolvendo o modelo</w:t>
+      </w:r>
+      <w:r>
+        <w:rPr>
+          <w:sz w:val="23"/>
+          <w:szCs w:val="23"/>
+        </w:rPr>
+        <w:t xml:space="preserve"> no </w:t>
+      </w:r>
+      <w:proofErr w:type="spellStart"/>
+      <w:r>
+        <w:rPr>
+          <w:sz w:val="23"/>
+          <w:szCs w:val="23"/>
+        </w:rPr>
+        <w:t>LPSolve</w:t>
+      </w:r>
+      <w:proofErr w:type="spellEnd"/>
+      <w:r>
+        <w:rPr>
+          <w:sz w:val="23"/>
+          <w:szCs w:val="23"/>
+        </w:rPr>
+        <w:t xml:space="preserve">, o instante mais cedo que a segunda atividade (nodo 5) poderá iniciar é nas 13 U.T. (3 U. T. mais cedo em comparação ao modelo sem a restrição </w:t>
+      </w:r>
+      <w:proofErr w:type="spellStart"/>
+      <w:r>
+        <w:rPr>
+          <w:sz w:val="23"/>
+          <w:szCs w:val="23"/>
+        </w:rPr>
+        <w:t>just</w:t>
+      </w:r>
+      <w:proofErr w:type="spellEnd"/>
+      <w:r>
+        <w:rPr>
+          <w:sz w:val="23"/>
+          <w:szCs w:val="23"/>
+        </w:rPr>
+        <w:t>-</w:t>
+      </w:r>
+      <w:proofErr w:type="spellStart"/>
+      <w:r>
+        <w:rPr>
+          <w:sz w:val="23"/>
+          <w:szCs w:val="23"/>
+        </w:rPr>
+        <w:t>in-time</w:t>
+      </w:r>
+      <w:proofErr w:type="spellEnd"/>
+      <w:r>
+        <w:rPr>
+          <w:sz w:val="23"/>
+          <w:szCs w:val="23"/>
+        </w:rPr>
+        <w:t>)</w:t>
+      </w:r>
+      <w:r>
+        <w:rPr>
+          <w:sz w:val="23"/>
+          <w:szCs w:val="23"/>
+        </w:rPr>
+        <w:t xml:space="preserve"> </w:t>
+      </w:r>
+      <w:r>
+        <w:rPr>
+          <w:sz w:val="23"/>
+          <w:szCs w:val="23"/>
+        </w:rPr>
+        <w:t>e com isto as atividades 1, 2 e 7 são adiadas</w:t>
+      </w:r>
+      <w:r>
+        <w:rPr>
+          <w:sz w:val="23"/>
+          <w:szCs w:val="23"/>
+        </w:rPr>
+        <w:t xml:space="preserve"> 2 U. T. cada uma. Comprove-se o que foi dito com o output </w:t>
+      </w:r>
+      <w:proofErr w:type="spellStart"/>
+      <w:r>
+        <w:rPr>
+          <w:sz w:val="23"/>
+          <w:szCs w:val="23"/>
+        </w:rPr>
+        <w:t>resoltante</w:t>
+      </w:r>
+      <w:proofErr w:type="spellEnd"/>
+      <w:r>
+        <w:rPr>
+          <w:sz w:val="23"/>
+          <w:szCs w:val="23"/>
+        </w:rPr>
+        <w:t xml:space="preserve"> do </w:t>
+      </w:r>
+      <w:proofErr w:type="spellStart"/>
+      <w:r>
+        <w:rPr>
+          <w:sz w:val="23"/>
+          <w:szCs w:val="23"/>
+        </w:rPr>
+        <w:t>LPSolve</w:t>
+      </w:r>
+      <w:proofErr w:type="spellEnd"/>
+      <w:r>
+        <w:rPr>
+          <w:sz w:val="23"/>
+          <w:szCs w:val="23"/>
+        </w:rPr>
+        <w:t>:</w:t>
+      </w:r>
+    </w:p>
+    <w:p>
+      <w:pPr>
+        <w:pStyle w:val="Default"/>
+        <w:rPr>
+          <w:sz w:val="23"/>
+          <w:szCs w:val="23"/>
+        </w:rPr>
+      </w:pPr>
+    </w:p>
+    <w:p>
+      <w:pPr>
+        <w:pStyle w:val="Default"/>
+        <w:rPr>
+          <w:sz w:val="23"/>
+          <w:szCs w:val="23"/>
+        </w:rPr>
+      </w:pPr>
+      <w:r>
+        <w:rPr>
+          <w:sz w:val="23"/>
+          <w:szCs w:val="23"/>
+        </w:rPr>
+        <w:t xml:space="preserve">(Output </w:t>
+      </w:r>
+      <w:proofErr w:type="gramStart"/>
+      <w:r>
+        <w:rPr>
+          <w:sz w:val="23"/>
+          <w:szCs w:val="23"/>
+        </w:rPr>
+        <w:t>Parte3(</w:t>
+      </w:r>
+      <w:proofErr w:type="spellStart"/>
+      <w:r>
+        <w:rPr>
+          <w:sz w:val="23"/>
+          <w:szCs w:val="23"/>
+        </w:rPr>
+        <w:t>Just</w:t>
+      </w:r>
+      <w:proofErr w:type="spellEnd"/>
+      <w:proofErr w:type="gramEnd"/>
+      <w:r>
+        <w:rPr>
+          <w:sz w:val="23"/>
+          <w:szCs w:val="23"/>
+        </w:rPr>
+        <w:t>))</w:t>
+      </w:r>
+    </w:p>
+    <w:p>
+      <w:pPr>
+        <w:pStyle w:val="Default"/>
+        <w:rPr>
+          <w:sz w:val="23"/>
+          <w:szCs w:val="23"/>
+        </w:rPr>
+      </w:pPr>
+    </w:p>
+    <w:p>
+      <w:pPr>
+        <w:pStyle w:val="Default"/>
+        <w:rPr>
+          <w:sz w:val="23"/>
+          <w:szCs w:val="23"/>
+        </w:rPr>
+      </w:pPr>
+      <w:r>
+        <w:rPr>
+          <w:sz w:val="23"/>
+          <w:szCs w:val="23"/>
+        </w:rPr>
+        <w:t>3.</w:t>
+      </w:r>
+    </w:p>
+    <w:p>
+      <w:pPr>
+        <w:pStyle w:val="Default"/>
+        <w:rPr>
+          <w:sz w:val="23"/>
+          <w:szCs w:val="23"/>
+        </w:rPr>
+      </w:pPr>
+      <w:r>
+        <w:rPr>
+          <w:sz w:val="23"/>
+          <w:szCs w:val="23"/>
+        </w:rPr>
+        <w:t xml:space="preserve">Se analisarmos a matriz obtida na parte 2 para o modelo </w:t>
+      </w:r>
+      <w:proofErr w:type="spellStart"/>
+      <w:r>
+        <w:rPr>
+          <w:sz w:val="23"/>
+          <w:szCs w:val="23"/>
+        </w:rPr>
+        <w:t>primal</w:t>
+      </w:r>
+      <w:proofErr w:type="spellEnd"/>
+      <w:r>
+        <w:rPr>
+          <w:sz w:val="23"/>
+          <w:szCs w:val="23"/>
+        </w:rPr>
+        <w:t>, podemos ver que na restrição R8, t7 toma o valor de -1 e t5 toma o valor 1 correspondendo ao nodo de destino e origem, respetivamente</w:t>
+      </w:r>
+      <w:r>
+        <w:rPr>
+          <w:sz w:val="23"/>
+          <w:szCs w:val="23"/>
+        </w:rPr>
+        <w:t>.</w:t>
+      </w:r>
+    </w:p>
+    <w:p>
+      <w:pPr>
+        <w:pStyle w:val="Default"/>
+        <w:rPr>
+          <w:sz w:val="23"/>
+          <w:szCs w:val="23"/>
+        </w:rPr>
+      </w:pPr>
+    </w:p>
+    <w:p>
+      <w:pPr>
+        <w:pStyle w:val="Default"/>
+        <w:rPr>
+          <w:sz w:val="23"/>
+          <w:szCs w:val="23"/>
+        </w:rPr>
+      </w:pPr>
+      <w:r>
+        <w:rPr>
+          <w:sz w:val="23"/>
+          <w:szCs w:val="23"/>
+        </w:rPr>
+        <w:t>4.</w:t>
+      </w:r>
+    </w:p>
+    <w:p>
+      <w:pPr>
+        <w:pStyle w:val="Default"/>
+        <w:rPr>
+          <w:sz w:val="23"/>
+          <w:szCs w:val="23"/>
+        </w:rPr>
+      </w:pPr>
+      <w:r>
+        <w:rPr>
+          <w:sz w:val="23"/>
+          <w:szCs w:val="23"/>
+        </w:rPr>
+        <w:t xml:space="preserve">É de lembrar que aqui usaremos de novo a rede adaptada ao Relax4, ou seja, o nodo 7 será o nº 8 e o nodo 5 será o nº 6. Vejamos então o </w:t>
+      </w:r>
+      <w:proofErr w:type="gramStart"/>
+      <w:r>
+        <w:rPr>
+          <w:sz w:val="23"/>
+          <w:szCs w:val="23"/>
+        </w:rPr>
+        <w:t>input</w:t>
+      </w:r>
+      <w:proofErr w:type="gramEnd"/>
+      <w:r>
+        <w:rPr>
+          <w:sz w:val="23"/>
+          <w:szCs w:val="23"/>
+        </w:rPr>
+        <w:t xml:space="preserve"> com a nova restrição </w:t>
+      </w:r>
+      <w:proofErr w:type="spellStart"/>
+      <w:r>
+        <w:rPr>
+          <w:sz w:val="23"/>
+          <w:szCs w:val="23"/>
+        </w:rPr>
+        <w:t>just</w:t>
+      </w:r>
+      <w:proofErr w:type="spellEnd"/>
+      <w:r>
+        <w:rPr>
+          <w:sz w:val="23"/>
+          <w:szCs w:val="23"/>
+        </w:rPr>
+        <w:t>-</w:t>
+      </w:r>
+      <w:proofErr w:type="spellStart"/>
+      <w:r>
+        <w:rPr>
+          <w:sz w:val="23"/>
+          <w:szCs w:val="23"/>
+        </w:rPr>
+        <w:t>in-time</w:t>
+      </w:r>
+      <w:proofErr w:type="spellEnd"/>
+      <w:r>
+        <w:rPr>
+          <w:sz w:val="23"/>
+          <w:szCs w:val="23"/>
+        </w:rPr>
+        <w:t xml:space="preserve"> adicionada:</w:t>
+      </w:r>
+    </w:p>
+    <w:p>
+      <w:pPr>
+        <w:pStyle w:val="Default"/>
+        <w:rPr>
+          <w:sz w:val="23"/>
+          <w:szCs w:val="23"/>
+        </w:rPr>
+      </w:pPr>
+    </w:p>
+    <w:p>
+      <w:pPr>
+        <w:pStyle w:val="Default"/>
+        <w:rPr>
+          <w:sz w:val="23"/>
+          <w:szCs w:val="23"/>
+        </w:rPr>
+      </w:pPr>
+      <w:r>
+        <w:rPr>
+          <w:sz w:val="23"/>
+          <w:szCs w:val="23"/>
+        </w:rPr>
+        <w:t>(input do relax parte3)</w:t>
+      </w:r>
+    </w:p>
+    <w:p>
+      <w:pPr>
+        <w:pStyle w:val="Default"/>
+        <w:rPr>
+          <w:sz w:val="23"/>
+          <w:szCs w:val="23"/>
+        </w:rPr>
+      </w:pPr>
+    </w:p>
+    <w:p>
+      <w:pPr>
+        <w:pStyle w:val="Default"/>
+        <w:rPr>
+          <w:sz w:val="23"/>
+          <w:szCs w:val="23"/>
+        </w:rPr>
+      </w:pPr>
+      <w:r>
+        <w:rPr>
+          <w:sz w:val="23"/>
+          <w:szCs w:val="23"/>
+        </w:rPr>
+        <w:t>5.</w:t>
+      </w:r>
+    </w:p>
+    <w:p>
+      <w:pPr>
+        <w:pStyle w:val="Default"/>
+        <w:rPr>
+          <w:sz w:val="23"/>
+          <w:szCs w:val="23"/>
+        </w:rPr>
+      </w:pPr>
+    </w:p>
+    <w:p>
+      <w:pPr>
+        <w:pStyle w:val="Default"/>
+        <w:rPr>
+          <w:sz w:val="23"/>
+          <w:szCs w:val="23"/>
+        </w:rPr>
+      </w:pPr>
+      <w:r>
+        <w:rPr>
+          <w:sz w:val="23"/>
+          <w:szCs w:val="23"/>
+        </w:rPr>
+        <w:t>(output do relax parte3)</w:t>
+      </w:r>
+    </w:p>
+    <w:p>
+      <w:pPr>
+        <w:pStyle w:val="Default"/>
+        <w:rPr>
+          <w:sz w:val="23"/>
+          <w:szCs w:val="23"/>
+        </w:rPr>
+      </w:pPr>
+    </w:p>
+    <w:p>
+      <w:pPr>
+        <w:pStyle w:val="Default"/>
+        <w:rPr>
+          <w:sz w:val="23"/>
+          <w:szCs w:val="23"/>
+        </w:rPr>
+      </w:pPr>
+      <w:r>
+        <w:rPr>
+          <w:sz w:val="23"/>
+          <w:szCs w:val="23"/>
+        </w:rPr>
+        <w:t>6.</w:t>
+      </w:r>
+      <w:r>
+        <w:rPr>
+          <w:sz w:val="23"/>
+          <w:szCs w:val="23"/>
+        </w:rPr>
+        <w:t xml:space="preserve"> (</w:t>
+      </w:r>
+      <w:proofErr w:type="spellStart"/>
+      <w:r>
+        <w:rPr>
+          <w:sz w:val="23"/>
+          <w:szCs w:val="23"/>
+        </w:rPr>
+        <w:t>tou</w:t>
+      </w:r>
+      <w:proofErr w:type="spellEnd"/>
+      <w:r>
+        <w:rPr>
+          <w:sz w:val="23"/>
+          <w:szCs w:val="23"/>
+        </w:rPr>
+        <w:t xml:space="preserve"> com dúvidas)</w:t>
+      </w:r>
+    </w:p>
+    <w:p>
+      <w:pPr>
+        <w:pStyle w:val="Default"/>
+        <w:rPr>
+          <w:sz w:val="23"/>
+          <w:szCs w:val="23"/>
+        </w:rPr>
+      </w:pPr>
+      <w:r>
+        <w:rPr>
+          <w:sz w:val="23"/>
+          <w:szCs w:val="23"/>
+        </w:rPr>
+        <w:t>Parte IV</w:t>
+      </w:r>
+    </w:p>
+    <w:p>
+      <w:pPr>
+        <w:pStyle w:val="Default"/>
+        <w:rPr>
+          <w:sz w:val="23"/>
+          <w:szCs w:val="23"/>
+        </w:rPr>
+      </w:pPr>
+    </w:p>
+    <w:p>
+      <w:pPr>
+        <w:pStyle w:val="Default"/>
+        <w:rPr>
+          <w:sz w:val="23"/>
+          <w:szCs w:val="23"/>
+        </w:rPr>
+      </w:pPr>
+      <w:r>
+        <w:rPr>
+          <w:sz w:val="23"/>
+          <w:szCs w:val="23"/>
+        </w:rPr>
+        <w:t>1.</w:t>
+      </w:r>
+    </w:p>
+    <w:p>
+      <w:pPr>
+        <w:pStyle w:val="Default"/>
+        <w:rPr>
+          <w:sz w:val="23"/>
+          <w:szCs w:val="23"/>
+        </w:rPr>
+      </w:pPr>
+      <w:r>
+        <w:rPr>
+          <w:sz w:val="23"/>
+          <w:szCs w:val="23"/>
+        </w:rPr>
+        <w:t>Escolhido o caminho que passa pelos nodos 0 e 5</w:t>
+      </w:r>
+      <w:r>
+        <w:rPr>
+          <w:sz w:val="23"/>
+          <w:szCs w:val="23"/>
+        </w:rPr>
+        <w:t>, podemos dizer que n</w:t>
+      </w:r>
+      <w:r>
+        <w:rPr>
+          <w:sz w:val="23"/>
+          <w:szCs w:val="23"/>
+        </w:rPr>
+        <w:t>ã</w:t>
+      </w:r>
+      <w:r>
+        <w:rPr>
+          <w:sz w:val="23"/>
+          <w:szCs w:val="23"/>
+        </w:rPr>
+        <w:t>o é possível, pois como a</w:t>
+      </w:r>
+      <w:r>
+        <w:rPr>
+          <w:sz w:val="23"/>
+          <w:szCs w:val="23"/>
+        </w:rPr>
+        <w:t xml:space="preserve"> duração do caminho e</w:t>
+      </w:r>
+      <w:r>
+        <w:rPr>
+          <w:sz w:val="23"/>
+          <w:szCs w:val="23"/>
+        </w:rPr>
+        <w:t>scolhido é inferior ao do</w:t>
+      </w:r>
+      <w:r>
+        <w:rPr>
+          <w:sz w:val="23"/>
+          <w:szCs w:val="23"/>
+        </w:rPr>
+        <w:t xml:space="preserve"> caminho crítico, ao adicionar as restrições </w:t>
+      </w:r>
+      <w:proofErr w:type="spellStart"/>
+      <w:r>
+        <w:rPr>
+          <w:sz w:val="23"/>
+          <w:szCs w:val="23"/>
+        </w:rPr>
+        <w:t>just</w:t>
+      </w:r>
+      <w:proofErr w:type="spellEnd"/>
+      <w:r>
+        <w:rPr>
+          <w:sz w:val="23"/>
+          <w:szCs w:val="23"/>
+        </w:rPr>
+        <w:t>-</w:t>
+      </w:r>
+      <w:proofErr w:type="spellStart"/>
+      <w:r>
+        <w:rPr>
+          <w:sz w:val="23"/>
+          <w:szCs w:val="23"/>
+        </w:rPr>
+        <w:t>in-time</w:t>
+      </w:r>
+      <w:proofErr w:type="spellEnd"/>
+      <w:r>
+        <w:rPr>
+          <w:sz w:val="23"/>
+          <w:szCs w:val="23"/>
+        </w:rPr>
+        <w:t xml:space="preserve"> a todos os nodos</w:t>
+      </w:r>
+      <w:r>
+        <w:rPr>
+          <w:sz w:val="23"/>
+          <w:szCs w:val="23"/>
+        </w:rPr>
+        <w:t xml:space="preserve"> </w:t>
+      </w:r>
+      <w:r>
+        <w:rPr>
+          <w:sz w:val="23"/>
+          <w:szCs w:val="23"/>
+        </w:rPr>
+        <w:t>(</w:t>
+      </w:r>
+      <w:r>
+        <w:rPr>
+          <w:sz w:val="23"/>
+          <w:szCs w:val="23"/>
+        </w:rPr>
+        <w:t xml:space="preserve">incluindo </w:t>
+      </w:r>
+      <w:proofErr w:type="spellStart"/>
+      <w:r>
+        <w:rPr>
+          <w:sz w:val="23"/>
+          <w:szCs w:val="23"/>
+        </w:rPr>
+        <w:t>ini</w:t>
+      </w:r>
+      <w:proofErr w:type="spellEnd"/>
+      <w:r>
+        <w:rPr>
+          <w:sz w:val="23"/>
+          <w:szCs w:val="23"/>
+        </w:rPr>
+        <w:t xml:space="preserve"> e fim</w:t>
+      </w:r>
+      <w:r>
+        <w:rPr>
+          <w:sz w:val="23"/>
+          <w:szCs w:val="23"/>
+        </w:rPr>
+        <w:t>)</w:t>
+      </w:r>
+      <w:r>
+        <w:rPr>
+          <w:sz w:val="23"/>
+          <w:szCs w:val="23"/>
+        </w:rPr>
+        <w:t>, cria-se um confl</w:t>
+      </w:r>
+      <w:r>
+        <w:rPr>
+          <w:sz w:val="23"/>
+          <w:szCs w:val="23"/>
+        </w:rPr>
+        <w:t>ito com os te</w:t>
+      </w:r>
+      <w:r>
+        <w:rPr>
+          <w:sz w:val="23"/>
+          <w:szCs w:val="23"/>
+        </w:rPr>
+        <w:t>mpos do caminho crítico. Para que isso fosse solucionável, todos os nodos partilhados teriam que mudar também</w:t>
+      </w:r>
+      <w:r>
+        <w:rPr>
+          <w:sz w:val="23"/>
+          <w:szCs w:val="23"/>
+        </w:rPr>
+        <w:t>.</w:t>
+      </w:r>
+    </w:p>
+    <w:p>
+      <w:pPr>
+        <w:pStyle w:val="Default"/>
+        <w:rPr>
+          <w:sz w:val="23"/>
+          <w:szCs w:val="23"/>
+        </w:rPr>
+      </w:pPr>
+    </w:p>
+    <w:p>
+      <w:pPr>
+        <w:pStyle w:val="Default"/>
+        <w:rPr>
+          <w:sz w:val="23"/>
+          <w:szCs w:val="23"/>
+        </w:rPr>
+      </w:pPr>
+      <w:r>
+        <w:rPr>
+          <w:sz w:val="23"/>
+          <w:szCs w:val="23"/>
+        </w:rPr>
+        <w:t>2.</w:t>
+      </w:r>
+    </w:p>
+    <w:p>
+      <w:pPr>
+        <w:pStyle w:val="Default"/>
+        <w:rPr>
+          <w:sz w:val="23"/>
+          <w:szCs w:val="23"/>
+        </w:rPr>
+      </w:pPr>
+      <w:r>
+        <w:rPr>
+          <w:sz w:val="23"/>
+          <w:szCs w:val="23"/>
+        </w:rPr>
+        <w:t>(</w:t>
+      </w:r>
+      <w:r>
+        <w:rPr>
+          <w:sz w:val="23"/>
+          <w:szCs w:val="23"/>
+        </w:rPr>
+        <w:t xml:space="preserve">colocar input e log </w:t>
+      </w:r>
+      <w:proofErr w:type="spellStart"/>
+      <w:r>
+        <w:rPr>
+          <w:sz w:val="23"/>
+          <w:szCs w:val="23"/>
+        </w:rPr>
+        <w:t>message</w:t>
+      </w:r>
+      <w:proofErr w:type="spellEnd"/>
+      <w:r>
+        <w:rPr>
+          <w:sz w:val="23"/>
+          <w:szCs w:val="23"/>
+        </w:rPr>
+        <w:t xml:space="preserve"> da parte 4 do </w:t>
+      </w:r>
+      <w:proofErr w:type="spellStart"/>
+      <w:r>
+        <w:rPr>
+          <w:sz w:val="23"/>
+          <w:szCs w:val="23"/>
+        </w:rPr>
+        <w:t>LPSolve</w:t>
+      </w:r>
+      <w:proofErr w:type="spellEnd"/>
+      <w:r>
+        <w:rPr>
+          <w:sz w:val="23"/>
+          <w:szCs w:val="23"/>
+        </w:rPr>
+        <w:t>)</w:t>
+      </w:r>
+    </w:p>
+    <w:p>
+      <w:pPr>
+        <w:pStyle w:val="Default"/>
+        <w:rPr>
+          <w:sz w:val="23"/>
+          <w:szCs w:val="23"/>
+        </w:rPr>
+      </w:pPr>
+    </w:p>
+    <w:p>
+      <w:pPr>
+        <w:pStyle w:val="Default"/>
+        <w:rPr>
+          <w:sz w:val="23"/>
+          <w:szCs w:val="23"/>
+        </w:rPr>
+      </w:pPr>
+      <w:r>
+        <w:rPr>
+          <w:sz w:val="23"/>
+          <w:szCs w:val="23"/>
+        </w:rPr>
+        <w:t xml:space="preserve">Como podemos observar, ao adaptar as restrições para a filosofia de </w:t>
+      </w:r>
+      <w:proofErr w:type="spellStart"/>
+      <w:r>
+        <w:rPr>
+          <w:sz w:val="23"/>
+          <w:szCs w:val="23"/>
+        </w:rPr>
+        <w:t>just</w:t>
+      </w:r>
+      <w:proofErr w:type="spellEnd"/>
+      <w:r>
+        <w:rPr>
+          <w:sz w:val="23"/>
+          <w:szCs w:val="23"/>
+        </w:rPr>
+        <w:t>-</w:t>
+      </w:r>
+      <w:proofErr w:type="spellStart"/>
+      <w:r>
+        <w:rPr>
+          <w:sz w:val="23"/>
+          <w:szCs w:val="23"/>
+        </w:rPr>
+        <w:t>in-time</w:t>
+      </w:r>
+      <w:proofErr w:type="spellEnd"/>
+      <w:r>
+        <w:rPr>
+          <w:sz w:val="23"/>
+          <w:szCs w:val="23"/>
+        </w:rPr>
+        <w:t xml:space="preserve"> no caminho escolhido, após 12 iterações, verificou-se que o modelo é </w:t>
+      </w:r>
+      <w:r>
+        <w:t>impraticável, ou seja, impossível.</w:t>
+      </w:r>
+    </w:p>
+    <w:p>
+      <w:pPr>
+        <w:pStyle w:val="Default"/>
+        <w:rPr>
+          <w:sz w:val="23"/>
+          <w:szCs w:val="23"/>
+        </w:rPr>
+      </w:pPr>
+    </w:p>
+    <w:p>
+      <w:pPr>
+        <w:pStyle w:val="Default"/>
+        <w:rPr>
+          <w:sz w:val="23"/>
+          <w:szCs w:val="23"/>
+        </w:rPr>
+      </w:pPr>
+      <w:r>
+        <w:rPr>
+          <w:sz w:val="23"/>
+          <w:szCs w:val="23"/>
+        </w:rPr>
+        <w:t>3.</w:t>
+      </w:r>
+    </w:p>
+    <w:p>
+      <w:pPr>
+        <w:pStyle w:val="Default"/>
+        <w:rPr>
+          <w:sz w:val="23"/>
+          <w:szCs w:val="23"/>
+        </w:rPr>
+      </w:pPr>
+      <w:r>
+        <w:rPr>
+          <w:sz w:val="23"/>
+          <w:szCs w:val="23"/>
+        </w:rPr>
+        <w:t>(apresentar input do relax4 parte4)</w:t>
+      </w:r>
+    </w:p>
+    <w:p>
+      <w:pPr>
+        <w:pStyle w:val="Default"/>
+        <w:rPr>
+          <w:sz w:val="23"/>
+          <w:szCs w:val="23"/>
+        </w:rPr>
+      </w:pPr>
+    </w:p>
+    <w:p>
+      <w:pPr>
+        <w:pStyle w:val="Default"/>
+        <w:rPr>
+          <w:sz w:val="23"/>
+          <w:szCs w:val="23"/>
+        </w:rPr>
+      </w:pPr>
+      <w:r>
+        <w:rPr>
+          <w:sz w:val="23"/>
+          <w:szCs w:val="23"/>
+        </w:rPr>
+        <w:t>4.</w:t>
+      </w:r>
+    </w:p>
+    <w:p>
+      <w:pPr>
+        <w:pStyle w:val="Default"/>
+        <w:rPr>
+          <w:sz w:val="23"/>
+          <w:szCs w:val="23"/>
+        </w:rPr>
+      </w:pPr>
+      <w:r>
+        <w:rPr>
+          <w:sz w:val="23"/>
+          <w:szCs w:val="23"/>
+        </w:rPr>
+        <w:t>(apresentar output do relax4 parte4)</w:t>
+      </w:r>
+    </w:p>
+    <w:p>
+      <w:pPr>
+        <w:pStyle w:val="Default"/>
+        <w:rPr>
+          <w:sz w:val="23"/>
+          <w:szCs w:val="23"/>
+        </w:rPr>
+      </w:pPr>
+    </w:p>
+    <w:p>
+      <w:pPr>
+        <w:pStyle w:val="Default"/>
+        <w:rPr>
+          <w:sz w:val="23"/>
+          <w:szCs w:val="23"/>
+        </w:rPr>
+      </w:pPr>
+      <w:r>
+        <w:rPr>
+          <w:sz w:val="23"/>
+          <w:szCs w:val="23"/>
+        </w:rPr>
+        <w:t>5</w:t>
+      </w:r>
+      <w:r>
+        <w:rPr>
+          <w:sz w:val="23"/>
+          <w:szCs w:val="23"/>
+        </w:rPr>
+        <w:t>.</w:t>
+      </w:r>
+    </w:p>
+    <w:p>
+      <w:pPr>
+        <w:pStyle w:val="Default"/>
+        <w:rPr>
+          <w:sz w:val="23"/>
+          <w:szCs w:val="23"/>
+        </w:rPr>
+      </w:pPr>
+      <w:r>
+        <w:rPr>
+          <w:sz w:val="23"/>
+          <w:szCs w:val="23"/>
+        </w:rPr>
+        <w:t>No output do relax,</w:t>
+      </w:r>
+      <w:r>
+        <w:rPr>
+          <w:sz w:val="23"/>
+          <w:szCs w:val="23"/>
+        </w:rPr>
+        <w:t xml:space="preserve"> temos um resultado muito maior do que era suposto, ou seja, tal como no </w:t>
+      </w:r>
+      <w:proofErr w:type="spellStart"/>
+      <w:r>
+        <w:rPr>
+          <w:sz w:val="23"/>
+          <w:szCs w:val="23"/>
+        </w:rPr>
+        <w:t>LPSolve</w:t>
+      </w:r>
+      <w:proofErr w:type="spellEnd"/>
+      <w:r>
+        <w:rPr>
+          <w:sz w:val="23"/>
+          <w:szCs w:val="23"/>
+        </w:rPr>
+        <w:t>, o output do Relax nestas condições deverá ser interpretado como impossível, já que este foi convertido para dual.</w:t>
+      </w:r>
       <w:bookmarkStart w:id="0" w:name="_GoBack"/>
       <w:bookmarkEnd w:id="0"/>
+    </w:p>
+    <w:p>
+      <w:pPr>
+        <w:pStyle w:val="Default"/>
+        <w:rPr>
+          <w:sz w:val="23"/>
+          <w:szCs w:val="23"/>
+        </w:rPr>
+      </w:pPr>
     </w:p>
     <w:sectPr>
       <w:pgSz w:w="11906" w:h="16838"/>
@@ -3629,6 +4727,96 @@
     </w:lvl>
   </w:abstractNum>
   <w:abstractNum w:abstractNumId="3" w15:restartNumberingAfterBreak="0">
+    <w:nsid w:val="17D04B86"/>
+    <w:multiLevelType w:val="hybridMultilevel"/>
+    <w:tmpl w:val="B50C1DCA"/>
+    <w:lvl w:ilvl="0" w:tplc="8FA08CEA">
+      <w:start w:val="6"/>
+      <w:numFmt w:val="lowerLetter"/>
+      <w:lvlText w:val="t%1 → "/>
+      <w:lvlJc w:val="left"/>
+      <w:pPr>
+        <w:ind w:left="720" w:hanging="360"/>
+      </w:pPr>
+      <w:rPr>
+        <w:rFonts w:ascii="Calibri" w:eastAsiaTheme="minorEastAsia" w:hAnsi="Calibri" w:cs="Calibri" w:hint="default"/>
+        <w:i w:val="0"/>
+      </w:rPr>
+    </w:lvl>
+    <w:lvl w:ilvl="1" w:tplc="08160019" w:tentative="1">
+      <w:start w:val="1"/>
+      <w:numFmt w:val="lowerLetter"/>
+      <w:lvlText w:val="%2."/>
+      <w:lvlJc w:val="left"/>
+      <w:pPr>
+        <w:ind w:left="1440" w:hanging="360"/>
+      </w:pPr>
+    </w:lvl>
+    <w:lvl w:ilvl="2" w:tplc="0816001B" w:tentative="1">
+      <w:start w:val="1"/>
+      <w:numFmt w:val="lowerRoman"/>
+      <w:lvlText w:val="%3."/>
+      <w:lvlJc w:val="right"/>
+      <w:pPr>
+        <w:ind w:left="2160" w:hanging="180"/>
+      </w:pPr>
+    </w:lvl>
+    <w:lvl w:ilvl="3" w:tplc="0816000F" w:tentative="1">
+      <w:start w:val="1"/>
+      <w:numFmt w:val="decimal"/>
+      <w:lvlText w:val="%4."/>
+      <w:lvlJc w:val="left"/>
+      <w:pPr>
+        <w:ind w:left="2880" w:hanging="360"/>
+      </w:pPr>
+    </w:lvl>
+    <w:lvl w:ilvl="4" w:tplc="08160019" w:tentative="1">
+      <w:start w:val="1"/>
+      <w:numFmt w:val="lowerLetter"/>
+      <w:lvlText w:val="%5."/>
+      <w:lvlJc w:val="left"/>
+      <w:pPr>
+        <w:ind w:left="3600" w:hanging="360"/>
+      </w:pPr>
+    </w:lvl>
+    <w:lvl w:ilvl="5" w:tplc="0816001B" w:tentative="1">
+      <w:start w:val="1"/>
+      <w:numFmt w:val="lowerRoman"/>
+      <w:lvlText w:val="%6."/>
+      <w:lvlJc w:val="right"/>
+      <w:pPr>
+        <w:ind w:left="4320" w:hanging="180"/>
+      </w:pPr>
+    </w:lvl>
+    <w:lvl w:ilvl="6" w:tplc="0816000F" w:tentative="1">
+      <w:start w:val="1"/>
+      <w:numFmt w:val="decimal"/>
+      <w:lvlText w:val="%7."/>
+      <w:lvlJc w:val="left"/>
+      <w:pPr>
+        <w:ind w:left="5040" w:hanging="360"/>
+      </w:pPr>
+    </w:lvl>
+    <w:lvl w:ilvl="7" w:tplc="08160019" w:tentative="1">
+      <w:start w:val="1"/>
+      <w:numFmt w:val="lowerLetter"/>
+      <w:lvlText w:val="%8."/>
+      <w:lvlJc w:val="left"/>
+      <w:pPr>
+        <w:ind w:left="5760" w:hanging="360"/>
+      </w:pPr>
+    </w:lvl>
+    <w:lvl w:ilvl="8" w:tplc="0816001B" w:tentative="1">
+      <w:start w:val="1"/>
+      <w:numFmt w:val="lowerRoman"/>
+      <w:lvlText w:val="%9."/>
+      <w:lvlJc w:val="right"/>
+      <w:pPr>
+        <w:ind w:left="6480" w:hanging="180"/>
+      </w:pPr>
+    </w:lvl>
+  </w:abstractNum>
+  <w:abstractNum w:abstractNumId="4" w15:restartNumberingAfterBreak="0">
     <w:nsid w:val="37CC55E2"/>
     <w:multiLevelType w:val="hybridMultilevel"/>
     <w:tmpl w:val="CAF23364"/>
@@ -3724,7 +4912,7 @@
       </w:pPr>
     </w:lvl>
   </w:abstractNum>
-  <w:abstractNum w:abstractNumId="4" w15:restartNumberingAfterBreak="0">
+  <w:abstractNum w:abstractNumId="5" w15:restartNumberingAfterBreak="0">
     <w:nsid w:val="3AC256D6"/>
     <w:multiLevelType w:val="hybridMultilevel"/>
     <w:tmpl w:val="55589B70"/>
@@ -3837,7 +5025,7 @@
       </w:rPr>
     </w:lvl>
   </w:abstractNum>
-  <w:abstractNum w:abstractNumId="5" w15:restartNumberingAfterBreak="0">
+  <w:abstractNum w:abstractNumId="6" w15:restartNumberingAfterBreak="0">
     <w:nsid w:val="456575B4"/>
     <w:multiLevelType w:val="hybridMultilevel"/>
     <w:tmpl w:val="B50C1DCA"/>
@@ -3927,7 +5115,7 @@
       </w:pPr>
     </w:lvl>
   </w:abstractNum>
-  <w:abstractNum w:abstractNumId="6" w15:restartNumberingAfterBreak="0">
+  <w:abstractNum w:abstractNumId="7" w15:restartNumberingAfterBreak="0">
     <w:nsid w:val="5EA23AD3"/>
     <w:multiLevelType w:val="hybridMultilevel"/>
     <w:tmpl w:val="9258D710"/>
@@ -4018,7 +5206,7 @@
       </w:pPr>
     </w:lvl>
   </w:abstractNum>
-  <w:abstractNum w:abstractNumId="7" w15:restartNumberingAfterBreak="0">
+  <w:abstractNum w:abstractNumId="8" w15:restartNumberingAfterBreak="0">
     <w:nsid w:val="614B4D79"/>
     <w:multiLevelType w:val="multilevel"/>
     <w:tmpl w:val="9258D710"/>
@@ -4109,7 +5297,7 @@
       </w:pPr>
     </w:lvl>
   </w:abstractNum>
-  <w:abstractNum w:abstractNumId="8" w15:restartNumberingAfterBreak="0">
+  <w:abstractNum w:abstractNumId="9" w15:restartNumberingAfterBreak="0">
     <w:nsid w:val="63EC30B7"/>
     <w:multiLevelType w:val="hybridMultilevel"/>
     <w:tmpl w:val="FB4412C4"/>
@@ -4200,7 +5388,7 @@
       </w:pPr>
     </w:lvl>
   </w:abstractNum>
-  <w:abstractNum w:abstractNumId="9" w15:restartNumberingAfterBreak="0">
+  <w:abstractNum w:abstractNumId="10" w15:restartNumberingAfterBreak="0">
     <w:nsid w:val="70357CAD"/>
     <w:multiLevelType w:val="hybridMultilevel"/>
     <w:tmpl w:val="9EA49A2A"/>
@@ -4317,31 +5505,34 @@
     <w:abstractNumId w:val="2"/>
   </w:num>
   <w:num w:numId="2">
-    <w:abstractNumId w:val="4"/>
+    <w:abstractNumId w:val="5"/>
   </w:num>
   <w:num w:numId="3">
     <w:abstractNumId w:val="0"/>
   </w:num>
   <w:num w:numId="4">
-    <w:abstractNumId w:val="9"/>
+    <w:abstractNumId w:val="10"/>
   </w:num>
   <w:num w:numId="5">
     <w:abstractNumId w:val="1"/>
   </w:num>
   <w:num w:numId="6">
+    <w:abstractNumId w:val="9"/>
+  </w:num>
+  <w:num w:numId="7">
+    <w:abstractNumId w:val="7"/>
+  </w:num>
+  <w:num w:numId="8">
     <w:abstractNumId w:val="8"/>
   </w:num>
-  <w:num w:numId="7">
+  <w:num w:numId="9">
+    <w:abstractNumId w:val="4"/>
+  </w:num>
+  <w:num w:numId="10">
     <w:abstractNumId w:val="6"/>
   </w:num>
-  <w:num w:numId="8">
-    <w:abstractNumId w:val="7"/>
-  </w:num>
-  <w:num w:numId="9">
+  <w:num w:numId="11">
     <w:abstractNumId w:val="3"/>
-  </w:num>
-  <w:num w:numId="10">
-    <w:abstractNumId w:val="5"/>
   </w:num>
 </w:numbering>
 </file>

</xml_diff>